<commit_message>
last minute update the lesson 4
</commit_message>
<xml_diff>
--- a/Lesson004/materials/Lesson004-LectureNotes.docx
+++ b/Lesson004/materials/Lesson004-LectureNotes.docx
@@ -2339,22 +2339,48 @@
     </w:p>
     <w:p>
       <w:pPr>
-        <w:contextualSpacing w:val="0"/>
-      </w:pPr>
-      <w:r>
-        <w:rPr>
-          <w:rtl w:val="0"/>
-        </w:rPr>
-      </w:r>
-    </w:p>
-    <w:p>
-      <w:pPr>
         <w:numPr>
           <w:ilvl w:val="1"/>
           <w:numId w:val="1"/>
         </w:numPr>
         <w:ind w:left="1440" w:hanging="360"/>
         <w:contextualSpacing w:val="1"/>
+        <w:rPr/>
+      </w:pPr>
+      <w:hyperlink r:id="rId9">
+        <w:r>
+          <w:rPr>
+            <w:color w:val="1155cc"/>
+            <w:u w:val="single"/>
+            <w:rtl w:val="0"/>
+          </w:rPr>
+          <w:t xml:space="preserve">http://learnlayout.com/display.html</w:t>
+        </w:r>
+      </w:hyperlink>
+      <w:r>
+        <w:rPr>
+          <w:rtl w:val="0"/>
+        </w:rPr>
+      </w:r>
+    </w:p>
+    <w:p>
+      <w:pPr>
+        <w:contextualSpacing w:val="0"/>
+      </w:pPr>
+      <w:r>
+        <w:rPr>
+          <w:rtl w:val="0"/>
+        </w:rPr>
+      </w:r>
+    </w:p>
+    <w:p>
+      <w:pPr>
+        <w:numPr>
+          <w:ilvl w:val="1"/>
+          <w:numId w:val="1"/>
+        </w:numPr>
+        <w:ind w:left="1440" w:hanging="360"/>
+        <w:contextualSpacing w:val="1"/>
         <w:rPr>
           <w:b w:val="1"/>
         </w:rPr>
@@ -2375,9 +2401,7 @@
         </w:numPr>
         <w:ind w:left="2160" w:hanging="360"/>
         <w:contextualSpacing w:val="1"/>
-        <w:rPr>
-          <w:u w:val="none"/>
-        </w:rPr>
+        <w:rPr/>
       </w:pPr>
       <w:r>
         <w:rPr>
@@ -2394,9 +2418,7 @@
         </w:numPr>
         <w:ind w:left="2160" w:hanging="360"/>
         <w:contextualSpacing w:val="1"/>
-        <w:rPr>
-          <w:u w:val="none"/>
-        </w:rPr>
+        <w:rPr/>
       </w:pPr>
       <w:r>
         <w:rPr>
@@ -2413,9 +2435,7 @@
         </w:numPr>
         <w:ind w:left="2160" w:hanging="360"/>
         <w:contextualSpacing w:val="1"/>
-        <w:rPr>
-          <w:u w:val="none"/>
-        </w:rPr>
+        <w:rPr/>
       </w:pPr>
       <w:r>
         <w:rPr>
@@ -2423,7 +2443,7 @@
         </w:rPr>
         <w:t xml:space="preserve">If you’re curious - here’s all of them </w:t>
       </w:r>
-      <w:hyperlink r:id="rId9">
+      <w:hyperlink r:id="rId10">
         <w:r>
           <w:rPr>
             <w:color w:val="1155cc"/>
@@ -2467,9 +2487,7 @@
         </w:numPr>
         <w:ind w:left="2160" w:hanging="360"/>
         <w:contextualSpacing w:val="1"/>
-        <w:rPr>
-          <w:u w:val="none"/>
-        </w:rPr>
+        <w:rPr/>
       </w:pPr>
       <w:r>
         <w:rPr>
@@ -2486,9 +2504,7 @@
         </w:numPr>
         <w:ind w:left="2160" w:hanging="360"/>
         <w:contextualSpacing w:val="1"/>
-        <w:rPr>
-          <w:u w:val="none"/>
-        </w:rPr>
+        <w:rPr/>
       </w:pPr>
       <w:r>
         <w:rPr>
@@ -2499,8 +2515,121 @@
     </w:p>
     <w:p>
       <w:pPr>
-        <w:ind w:left="1440" w:firstLine="0"/>
-        <w:contextualSpacing w:val="0"/>
+        <w:numPr>
+          <w:ilvl w:val="2"/>
+          <w:numId w:val="1"/>
+        </w:numPr>
+        <w:ind w:left="2160" w:hanging="360"/>
+        <w:contextualSpacing w:val="1"/>
+        <w:rPr/>
+      </w:pPr>
+      <w:r>
+        <w:rPr>
+          <w:rtl w:val="0"/>
+        </w:rPr>
+        <w:t xml:space="preserve">Used with javascript to show/hide thing</w:t>
+      </w:r>
+    </w:p>
+    <w:p>
+      <w:pPr>
+        <w:numPr>
+          <w:ilvl w:val="1"/>
+          <w:numId w:val="1"/>
+        </w:numPr>
+        <w:ind w:left="1440" w:hanging="360"/>
+        <w:contextualSpacing w:val="1"/>
+        <w:rPr>
+          <w:b w:val="1"/>
+        </w:rPr>
+      </w:pPr>
+      <w:r>
+        <w:rPr>
+          <w:b w:val="1"/>
+          <w:rtl w:val="0"/>
+        </w:rPr>
+        <w:t xml:space="preserve">Block-Level Elements</w:t>
+      </w:r>
+    </w:p>
+    <w:p>
+      <w:pPr>
+        <w:numPr>
+          <w:ilvl w:val="2"/>
+          <w:numId w:val="1"/>
+        </w:numPr>
+        <w:ind w:left="2160" w:hanging="360"/>
+        <w:contextualSpacing w:val="1"/>
+        <w:rPr/>
+      </w:pPr>
+      <w:r>
+        <w:rPr>
+          <w:rtl w:val="0"/>
+        </w:rPr>
+        <w:t xml:space="preserve">Stretches to the left and right as far as it can</w:t>
+      </w:r>
+    </w:p>
+    <w:p>
+      <w:pPr>
+        <w:numPr>
+          <w:ilvl w:val="2"/>
+          <w:numId w:val="1"/>
+        </w:numPr>
+        <w:ind w:left="2160" w:hanging="360"/>
+        <w:contextualSpacing w:val="1"/>
+        <w:rPr/>
+      </w:pPr>
+      <w:r>
+        <w:rPr>
+          <w:rtl w:val="0"/>
+        </w:rPr>
+        <w:t xml:space="preserve">&lt;div&gt;, &lt;h1&gt;, &lt;p&gt;, &lt;form&gt;, &lt;header&gt;, &lt;footer&gt;, &lt;section&gt;</w:t>
+      </w:r>
+    </w:p>
+    <w:p>
+      <w:pPr>
+        <w:numPr>
+          <w:ilvl w:val="1"/>
+          <w:numId w:val="1"/>
+        </w:numPr>
+        <w:ind w:left="1440" w:hanging="360"/>
+        <w:contextualSpacing w:val="1"/>
+        <w:rPr>
+          <w:b w:val="1"/>
+        </w:rPr>
+      </w:pPr>
+      <w:r>
+        <w:rPr>
+          <w:b w:val="1"/>
+          <w:rtl w:val="0"/>
+        </w:rPr>
+        <w:t xml:space="preserve">Inline-elements</w:t>
+      </w:r>
+    </w:p>
+    <w:p>
+      <w:pPr>
+        <w:numPr>
+          <w:ilvl w:val="2"/>
+          <w:numId w:val="1"/>
+        </w:numPr>
+        <w:ind w:left="2160" w:hanging="360"/>
+        <w:contextualSpacing w:val="1"/>
+        <w:rPr/>
+      </w:pPr>
+      <w:r>
+        <w:rPr>
+          <w:rtl w:val="0"/>
+        </w:rPr>
+        <w:t xml:space="preserve">Does not start on a new line and only takes up as much width as necessary</w:t>
+      </w:r>
+    </w:p>
+    <w:p>
+      <w:pPr>
+        <w:keepNext w:val="0"/>
+        <w:keepLines w:val="0"/>
+        <w:widowControl w:val="1"/>
+        <w:spacing w:after="0" w:before="0" w:line="276" w:lineRule="auto"/>
+        <w:ind w:left="0" w:right="0" w:firstLine="0"/>
+        <w:contextualSpacing w:val="0"/>
+        <w:jc w:val="left"/>
       </w:pPr>
       <w:r>
         <w:rPr>

</xml_diff>